<commit_message>
Update Django setup guide
</commit_message>
<xml_diff>
--- a/Web Development/coursera/vscode and django setup.docx
+++ b/Web Development/coursera/vscode and django setup.docx
@@ -87,6 +87,7 @@
         <w:rPr>
           <w:b/>
           <w:bCs/>
+          <w:noProof/>
         </w:rPr>
         <w:drawing>
           <wp:inline distT="0" distB="0" distL="0" distR="0" wp14:anchorId="45BAE4BB" wp14:editId="22E2C5FE">
@@ -151,12 +152,6 @@
       </w:r>
     </w:p>
     <w:p>
-      <w:pPr>
-        <w:rPr>
-          <w:b/>
-          <w:bCs/>
-        </w:rPr>
-      </w:pPr>
       <w:r>
         <w:t xml:space="preserve">4. Once the </w:t>
       </w:r>
@@ -190,9 +185,15 @@
         </w:rPr>
         <w:t xml:space="preserve"> </w:t>
       </w:r>
-    </w:p>
-    <w:p>
-      <w:r>
+      <w:r>
+        <w:t>you will see the (env_name) infront of your current path</w:t>
+      </w:r>
+    </w:p>
+    <w:p>
+      <w:r>
+        <w:rPr>
+          <w:noProof/>
+        </w:rPr>
         <w:drawing>
           <wp:inline distT="0" distB="0" distL="0" distR="0" wp14:anchorId="71F7040F" wp14:editId="2C63A677">
             <wp:extent cx="4372585" cy="552527"/>
@@ -247,6 +248,9 @@
     </w:p>
     <w:p>
       <w:r>
+        <w:rPr>
+          <w:noProof/>
+        </w:rPr>
         <w:drawing>
           <wp:inline distT="0" distB="0" distL="0" distR="0" wp14:anchorId="4CDE9E5B" wp14:editId="5383D94D">
             <wp:extent cx="5731510" cy="1609725"/>
@@ -272,6 +276,984 @@
                     <a:xfrm>
                       <a:off x="0" y="0"/>
                       <a:ext cx="5731510" cy="1609725"/>
+                    </a:xfrm>
+                    <a:prstGeom prst="rect">
+                      <a:avLst/>
+                    </a:prstGeom>
+                  </pic:spPr>
+                </pic:pic>
+              </a:graphicData>
+            </a:graphic>
+          </wp:inline>
+        </w:drawing>
+      </w:r>
+    </w:p>
+    <w:p>
+      <w:pPr>
+        <w:rPr>
+          <w:b/>
+          <w:bCs/>
+          <w:sz w:val="32"/>
+          <w:szCs w:val="32"/>
+        </w:rPr>
+      </w:pPr>
+      <w:r>
+        <w:rPr>
+          <w:b/>
+          <w:bCs/>
+          <w:sz w:val="32"/>
+          <w:szCs w:val="32"/>
+        </w:rPr>
+        <w:t>To Run The Code In vscode</w:t>
+      </w:r>
+    </w:p>
+    <w:p>
+      <w:r>
+        <w:t>A Django project will have this manage.py file.</w:t>
+      </w:r>
+    </w:p>
+    <w:p>
+      <w:r>
+        <w:rPr>
+          <w:noProof/>
+        </w:rPr>
+        <w:lastRenderedPageBreak/>
+        <w:drawing>
+          <wp:inline distT="0" distB="0" distL="0" distR="0" wp14:anchorId="19368C50" wp14:editId="6F8695B4">
+            <wp:extent cx="5731510" cy="1736090"/>
+            <wp:effectExtent l="0" t="0" r="2540" b="0"/>
+            <wp:docPr id="4" name="Picture 4" descr="Graphical user interface, text, application&#10;&#10;Description automatically generated"/>
+            <wp:cNvGraphicFramePr>
+              <a:graphicFrameLocks xmlns:a="http://schemas.openxmlformats.org/drawingml/2006/main" noChangeAspect="1"/>
+            </wp:cNvGraphicFramePr>
+            <a:graphic xmlns:a="http://schemas.openxmlformats.org/drawingml/2006/main">
+              <a:graphicData uri="http://schemas.openxmlformats.org/drawingml/2006/picture">
+                <pic:pic xmlns:pic="http://schemas.openxmlformats.org/drawingml/2006/picture">
+                  <pic:nvPicPr>
+                    <pic:cNvPr id="4" name="Picture 4" descr="Graphical user interface, text, application&#10;&#10;Description automatically generated"/>
+                    <pic:cNvPicPr/>
+                  </pic:nvPicPr>
+                  <pic:blipFill>
+                    <a:blip r:embed="rId9"/>
+                    <a:stretch>
+                      <a:fillRect/>
+                    </a:stretch>
+                  </pic:blipFill>
+                  <pic:spPr>
+                    <a:xfrm>
+                      <a:off x="0" y="0"/>
+                      <a:ext cx="5731510" cy="1736090"/>
+                    </a:xfrm>
+                    <a:prstGeom prst="rect">
+                      <a:avLst/>
+                    </a:prstGeom>
+                  </pic:spPr>
+                </pic:pic>
+              </a:graphicData>
+            </a:graphic>
+          </wp:inline>
+        </w:drawing>
+      </w:r>
+    </w:p>
+    <w:p>
+      <w:r>
+        <w:t xml:space="preserve">You can open the project in vscode by right click and select </w:t>
+      </w:r>
+      <w:r>
+        <w:rPr>
+          <w:b/>
+          <w:bCs/>
+        </w:rPr>
+        <w:t>Git Bash Here</w:t>
+      </w:r>
+    </w:p>
+    <w:p>
+      <w:pPr>
+        <w:rPr>
+          <w:b/>
+          <w:bCs/>
+        </w:rPr>
+      </w:pPr>
+      <w:r>
+        <w:rPr>
+          <w:b/>
+          <w:bCs/>
+          <w:noProof/>
+        </w:rPr>
+        <w:drawing>
+          <wp:inline distT="0" distB="0" distL="0" distR="0" wp14:anchorId="21791730" wp14:editId="4125BF0F">
+            <wp:extent cx="5731510" cy="3685540"/>
+            <wp:effectExtent l="0" t="0" r="2540" b="0"/>
+            <wp:docPr id="5" name="Picture 5" descr="Graphical user interface, application&#10;&#10;Description automatically generated"/>
+            <wp:cNvGraphicFramePr>
+              <a:graphicFrameLocks xmlns:a="http://schemas.openxmlformats.org/drawingml/2006/main" noChangeAspect="1"/>
+            </wp:cNvGraphicFramePr>
+            <a:graphic xmlns:a="http://schemas.openxmlformats.org/drawingml/2006/main">
+              <a:graphicData uri="http://schemas.openxmlformats.org/drawingml/2006/picture">
+                <pic:pic xmlns:pic="http://schemas.openxmlformats.org/drawingml/2006/picture">
+                  <pic:nvPicPr>
+                    <pic:cNvPr id="5" name="Picture 5" descr="Graphical user interface, application&#10;&#10;Description automatically generated"/>
+                    <pic:cNvPicPr/>
+                  </pic:nvPicPr>
+                  <pic:blipFill>
+                    <a:blip r:embed="rId10"/>
+                    <a:stretch>
+                      <a:fillRect/>
+                    </a:stretch>
+                  </pic:blipFill>
+                  <pic:spPr>
+                    <a:xfrm>
+                      <a:off x="0" y="0"/>
+                      <a:ext cx="5731510" cy="3685540"/>
+                    </a:xfrm>
+                    <a:prstGeom prst="rect">
+                      <a:avLst/>
+                    </a:prstGeom>
+                  </pic:spPr>
+                </pic:pic>
+              </a:graphicData>
+            </a:graphic>
+          </wp:inline>
+        </w:drawing>
+      </w:r>
+    </w:p>
+    <w:p>
+      <w:r>
+        <w:t xml:space="preserve">Then type in </w:t>
+      </w:r>
+      <w:r>
+        <w:rPr>
+          <w:b/>
+          <w:bCs/>
+        </w:rPr>
+        <w:t>code .</w:t>
+      </w:r>
+      <w:r>
+        <w:rPr>
+          <w:b/>
+          <w:bCs/>
+        </w:rPr>
+        <w:t xml:space="preserve"> </w:t>
+      </w:r>
+      <w:r>
+        <w:t>and vscode will open up the project</w:t>
+      </w:r>
+      <w:r>
+        <w:rPr>
+          <w:noProof/>
+        </w:rPr>
+        <w:drawing>
+          <wp:inline distT="0" distB="0" distL="0" distR="0" wp14:anchorId="380A691E" wp14:editId="026F7041">
+            <wp:extent cx="5487166" cy="1267002"/>
+            <wp:effectExtent l="0" t="0" r="0" b="9525"/>
+            <wp:docPr id="6" name="Picture 6" descr="Text&#10;&#10;Description automatically generated"/>
+            <wp:cNvGraphicFramePr>
+              <a:graphicFrameLocks xmlns:a="http://schemas.openxmlformats.org/drawingml/2006/main" noChangeAspect="1"/>
+            </wp:cNvGraphicFramePr>
+            <a:graphic xmlns:a="http://schemas.openxmlformats.org/drawingml/2006/main">
+              <a:graphicData uri="http://schemas.openxmlformats.org/drawingml/2006/picture">
+                <pic:pic xmlns:pic="http://schemas.openxmlformats.org/drawingml/2006/picture">
+                  <pic:nvPicPr>
+                    <pic:cNvPr id="6" name="Picture 6" descr="Text&#10;&#10;Description automatically generated"/>
+                    <pic:cNvPicPr/>
+                  </pic:nvPicPr>
+                  <pic:blipFill>
+                    <a:blip r:embed="rId11"/>
+                    <a:stretch>
+                      <a:fillRect/>
+                    </a:stretch>
+                  </pic:blipFill>
+                  <pic:spPr>
+                    <a:xfrm>
+                      <a:off x="0" y="0"/>
+                      <a:ext cx="5487166" cy="1267002"/>
+                    </a:xfrm>
+                    <a:prstGeom prst="rect">
+                      <a:avLst/>
+                    </a:prstGeom>
+                  </pic:spPr>
+                </pic:pic>
+              </a:graphicData>
+            </a:graphic>
+          </wp:inline>
+        </w:drawing>
+      </w:r>
+    </w:p>
+    <w:p>
+      <w:r>
+        <w:lastRenderedPageBreak/>
+        <w:t xml:space="preserve">Open the terminal in vscode by pressing </w:t>
+      </w:r>
+      <w:r>
+        <w:rPr>
+          <w:b/>
+          <w:bCs/>
+        </w:rPr>
+        <w:t>ctrl and `</w:t>
+      </w:r>
+      <w:r>
+        <w:t xml:space="preserve"> or press the terminal option at the top menu bar and select new terminal</w:t>
+      </w:r>
+      <w:r>
+        <w:rPr>
+          <w:noProof/>
+        </w:rPr>
+        <w:drawing>
+          <wp:inline distT="0" distB="0" distL="0" distR="0" wp14:anchorId="22D4AE36" wp14:editId="0C206B3B">
+            <wp:extent cx="5731510" cy="1042035"/>
+            <wp:effectExtent l="0" t="0" r="2540" b="5715"/>
+            <wp:docPr id="7" name="Picture 7" descr="Graphical user interface, application&#10;&#10;Description automatically generated"/>
+            <wp:cNvGraphicFramePr>
+              <a:graphicFrameLocks xmlns:a="http://schemas.openxmlformats.org/drawingml/2006/main" noChangeAspect="1"/>
+            </wp:cNvGraphicFramePr>
+            <a:graphic xmlns:a="http://schemas.openxmlformats.org/drawingml/2006/main">
+              <a:graphicData uri="http://schemas.openxmlformats.org/drawingml/2006/picture">
+                <pic:pic xmlns:pic="http://schemas.openxmlformats.org/drawingml/2006/picture">
+                  <pic:nvPicPr>
+                    <pic:cNvPr id="7" name="Picture 7" descr="Graphical user interface, application&#10;&#10;Description automatically generated"/>
+                    <pic:cNvPicPr/>
+                  </pic:nvPicPr>
+                  <pic:blipFill>
+                    <a:blip r:embed="rId12"/>
+                    <a:stretch>
+                      <a:fillRect/>
+                    </a:stretch>
+                  </pic:blipFill>
+                  <pic:spPr>
+                    <a:xfrm>
+                      <a:off x="0" y="0"/>
+                      <a:ext cx="5731510" cy="1042035"/>
+                    </a:xfrm>
+                    <a:prstGeom prst="rect">
+                      <a:avLst/>
+                    </a:prstGeom>
+                  </pic:spPr>
+                </pic:pic>
+              </a:graphicData>
+            </a:graphic>
+          </wp:inline>
+        </w:drawing>
+      </w:r>
+    </w:p>
+    <w:p>
+      <w:r>
+        <w:t>At the top right of your terminal if you see bash, you must change it to powershell. The difference between bash and powershell is that powershell is windows “cmd” whereas bash is a linux “cmd”.</w:t>
+      </w:r>
+    </w:p>
+    <w:p>
+      <w:r>
+        <w:rPr>
+          <w:noProof/>
+        </w:rPr>
+        <mc:AlternateContent>
+          <mc:Choice Requires="wpi">
+            <w:drawing>
+              <wp:anchor distT="0" distB="0" distL="114300" distR="114300" simplePos="0" relativeHeight="251659264" behindDoc="0" locked="0" layoutInCell="1" allowOverlap="1" wp14:anchorId="26B8DC05" wp14:editId="0B147924">
+                <wp:simplePos x="0" y="0"/>
+                <wp:positionH relativeFrom="column">
+                  <wp:posOffset>1038465</wp:posOffset>
+                </wp:positionH>
+                <wp:positionV relativeFrom="paragraph">
+                  <wp:posOffset>67175</wp:posOffset>
+                </wp:positionV>
+                <wp:extent cx="678240" cy="309600"/>
+                <wp:effectExtent l="38100" t="57150" r="7620" b="52705"/>
+                <wp:wrapNone/>
+                <wp:docPr id="11" name="Ink 11"/>
+                <wp:cNvGraphicFramePr/>
+                <a:graphic xmlns:a="http://schemas.openxmlformats.org/drawingml/2006/main">
+                  <a:graphicData uri="http://schemas.microsoft.com/office/word/2010/wordprocessingInk">
+                    <w14:contentPart bwMode="auto" r:id="rId13">
+                      <w14:nvContentPartPr>
+                        <w14:cNvContentPartPr/>
+                      </w14:nvContentPartPr>
+                      <w14:xfrm>
+                        <a:off x="0" y="0"/>
+                        <a:ext cx="678240" cy="309600"/>
+                      </w14:xfrm>
+                    </w14:contentPart>
+                  </a:graphicData>
+                </a:graphic>
+              </wp:anchor>
+            </w:drawing>
+          </mc:Choice>
+          <mc:Fallback>
+            <w:pict>
+              <v:shapetype w14:anchorId="77DEF14A" id="_x0000_t75" coordsize="21600,21600" o:spt="75" o:preferrelative="t" path="m@4@5l@4@11@9@11@9@5xe" filled="f" stroked="f">
+                <v:stroke joinstyle="miter"/>
+                <v:formulas>
+                  <v:f eqn="if lineDrawn pixelLineWidth 0"/>
+                  <v:f eqn="sum @0 1 0"/>
+                  <v:f eqn="sum 0 0 @1"/>
+                  <v:f eqn="prod @2 1 2"/>
+                  <v:f eqn="prod @3 21600 pixelWidth"/>
+                  <v:f eqn="prod @3 21600 pixelHeight"/>
+                  <v:f eqn="sum @0 0 1"/>
+                  <v:f eqn="prod @6 1 2"/>
+                  <v:f eqn="prod @7 21600 pixelWidth"/>
+                  <v:f eqn="sum @8 21600 0"/>
+                  <v:f eqn="prod @7 21600 pixelHeight"/>
+                  <v:f eqn="sum @10 21600 0"/>
+                </v:formulas>
+                <v:path o:extrusionok="f" gradientshapeok="t" o:connecttype="rect"/>
+                <o:lock v:ext="edit" aspectratio="t"/>
+              </v:shapetype>
+              <v:shape id="Ink 11" o:spid="_x0000_s1026" type="#_x0000_t75" style="position:absolute;margin-left:81.05pt;margin-top:4.6pt;width:54.8pt;height:25.8pt;z-index:251659264;visibility:visible;mso-wrap-style:square;mso-wrap-distance-left:9pt;mso-wrap-distance-top:0;mso-wrap-distance-right:9pt;mso-wrap-distance-bottom:0;mso-position-horizontal:absolute;mso-position-horizontal-relative:text;mso-position-vertical:absolute;mso-position-vertical-relative:text" o:gfxdata="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">
+                <v:imagedata r:id="rId14" o:title=""/>
+              </v:shape>
+            </w:pict>
+          </mc:Fallback>
+        </mc:AlternateContent>
+      </w:r>
+      <w:r>
+        <w:rPr>
+          <w:noProof/>
+        </w:rPr>
+        <w:drawing>
+          <wp:inline distT="0" distB="0" distL="0" distR="0" wp14:anchorId="70D242D5" wp14:editId="4D5AE0A3">
+            <wp:extent cx="3048425" cy="1209844"/>
+            <wp:effectExtent l="0" t="0" r="0" b="9525"/>
+            <wp:docPr id="10" name="Picture 10" descr="Graphical user interface, text&#10;&#10;Description automatically generated with medium confidence"/>
+            <wp:cNvGraphicFramePr>
+              <a:graphicFrameLocks xmlns:a="http://schemas.openxmlformats.org/drawingml/2006/main" noChangeAspect="1"/>
+            </wp:cNvGraphicFramePr>
+            <a:graphic xmlns:a="http://schemas.openxmlformats.org/drawingml/2006/main">
+              <a:graphicData uri="http://schemas.openxmlformats.org/drawingml/2006/picture">
+                <pic:pic xmlns:pic="http://schemas.openxmlformats.org/drawingml/2006/picture">
+                  <pic:nvPicPr>
+                    <pic:cNvPr id="10" name="Picture 10" descr="Graphical user interface, text&#10;&#10;Description automatically generated with medium confidence"/>
+                    <pic:cNvPicPr/>
+                  </pic:nvPicPr>
+                  <pic:blipFill>
+                    <a:blip r:embed="rId15"/>
+                    <a:stretch>
+                      <a:fillRect/>
+                    </a:stretch>
+                  </pic:blipFill>
+                  <pic:spPr>
+                    <a:xfrm>
+                      <a:off x="0" y="0"/>
+                      <a:ext cx="3048425" cy="1209844"/>
+                    </a:xfrm>
+                    <a:prstGeom prst="rect">
+                      <a:avLst/>
+                    </a:prstGeom>
+                  </pic:spPr>
+                </pic:pic>
+              </a:graphicData>
+            </a:graphic>
+          </wp:inline>
+        </w:drawing>
+      </w:r>
+    </w:p>
+    <w:p>
+      <w:r>
+        <w:t>If your terminal shows</w:t>
+      </w:r>
+      <w:r>
+        <w:t xml:space="preserve"> the normal cmd text then skip this part</w:t>
+      </w:r>
+    </w:p>
+    <w:p>
+      <w:r>
+        <w:rPr>
+          <w:noProof/>
+        </w:rPr>
+        <w:drawing>
+          <wp:inline distT="0" distB="0" distL="0" distR="0" wp14:anchorId="2721C1D2" wp14:editId="3ABFA63B">
+            <wp:extent cx="5731510" cy="717550"/>
+            <wp:effectExtent l="0" t="0" r="2540" b="6350"/>
+            <wp:docPr id="14" name="Picture 14" descr="Graphical user interface, text, application&#10;&#10;Description automatically generated"/>
+            <wp:cNvGraphicFramePr>
+              <a:graphicFrameLocks xmlns:a="http://schemas.openxmlformats.org/drawingml/2006/main" noChangeAspect="1"/>
+            </wp:cNvGraphicFramePr>
+            <a:graphic xmlns:a="http://schemas.openxmlformats.org/drawingml/2006/main">
+              <a:graphicData uri="http://schemas.openxmlformats.org/drawingml/2006/picture">
+                <pic:pic xmlns:pic="http://schemas.openxmlformats.org/drawingml/2006/picture">
+                  <pic:nvPicPr>
+                    <pic:cNvPr id="14" name="Picture 14" descr="Graphical user interface, text, application&#10;&#10;Description automatically generated"/>
+                    <pic:cNvPicPr/>
+                  </pic:nvPicPr>
+                  <pic:blipFill>
+                    <a:blip r:embed="rId16"/>
+                    <a:stretch>
+                      <a:fillRect/>
+                    </a:stretch>
+                  </pic:blipFill>
+                  <pic:spPr>
+                    <a:xfrm>
+                      <a:off x="0" y="0"/>
+                      <a:ext cx="5731510" cy="717550"/>
+                    </a:xfrm>
+                    <a:prstGeom prst="rect">
+                      <a:avLst/>
+                    </a:prstGeom>
+                  </pic:spPr>
+                </pic:pic>
+              </a:graphicData>
+            </a:graphic>
+          </wp:inline>
+        </w:drawing>
+      </w:r>
+    </w:p>
+    <w:p>
+      <w:r>
+        <w:t xml:space="preserve">To change your terminal to windows cmd, press the arrow button beside the </w:t>
+      </w:r>
+      <w:r>
+        <w:rPr>
+          <w:b/>
+          <w:bCs/>
+        </w:rPr>
+        <w:t>plus (+) button</w:t>
+      </w:r>
+      <w:r>
+        <w:t xml:space="preserve"> and select Command Prompt then you should get what is shown in the previous screenshot</w:t>
+      </w:r>
+    </w:p>
+    <w:p>
+      <w:r>
+        <w:rPr>
+          <w:noProof/>
+        </w:rPr>
+        <mc:AlternateContent>
+          <mc:Choice Requires="wpi">
+            <w:drawing>
+              <wp:anchor distT="0" distB="0" distL="114300" distR="114300" simplePos="0" relativeHeight="251660288" behindDoc="0" locked="0" layoutInCell="1" allowOverlap="1" wp14:anchorId="659BCB1D" wp14:editId="2E322E88">
+                <wp:simplePos x="0" y="0"/>
+                <wp:positionH relativeFrom="column">
+                  <wp:posOffset>1837305</wp:posOffset>
+                </wp:positionH>
+                <wp:positionV relativeFrom="paragraph">
+                  <wp:posOffset>-40745</wp:posOffset>
+                </wp:positionV>
+                <wp:extent cx="404280" cy="467280"/>
+                <wp:effectExtent l="38100" t="38100" r="53340" b="47625"/>
+                <wp:wrapNone/>
+                <wp:docPr id="15" name="Ink 15"/>
+                <wp:cNvGraphicFramePr/>
+                <a:graphic xmlns:a="http://schemas.openxmlformats.org/drawingml/2006/main">
+                  <a:graphicData uri="http://schemas.microsoft.com/office/word/2010/wordprocessingInk">
+                    <w14:contentPart bwMode="auto" r:id="rId17">
+                      <w14:nvContentPartPr>
+                        <w14:cNvContentPartPr/>
+                      </w14:nvContentPartPr>
+                      <w14:xfrm>
+                        <a:off x="0" y="0"/>
+                        <a:ext cx="404280" cy="467280"/>
+                      </w14:xfrm>
+                    </w14:contentPart>
+                  </a:graphicData>
+                </a:graphic>
+              </wp:anchor>
+            </w:drawing>
+          </mc:Choice>
+          <mc:Fallback>
+            <w:pict>
+              <v:shape w14:anchorId="35E69005" id="Ink 15" o:spid="_x0000_s1026" type="#_x0000_t75" style="position:absolute;margin-left:143.95pt;margin-top:-3.9pt;width:33.25pt;height:38.25pt;z-index:251660288;visibility:visible;mso-wrap-style:square;mso-wrap-distance-left:9pt;mso-wrap-distance-top:0;mso-wrap-distance-right:9pt;mso-wrap-distance-bottom:0;mso-position-horizontal:absolute;mso-position-horizontal-relative:text;mso-position-vertical:absolute;mso-position-vertical-relative:text" o:gfxdata="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">
+                <v:imagedata r:id="rId18" o:title=""/>
+              </v:shape>
+            </w:pict>
+          </mc:Fallback>
+        </mc:AlternateContent>
+      </w:r>
+      <w:r>
+        <w:rPr>
+          <w:noProof/>
+        </w:rPr>
+        <w:t xml:space="preserve"> </w:t>
+      </w:r>
+      <w:r>
+        <w:rPr>
+          <w:noProof/>
+        </w:rPr>
+        <w:drawing>
+          <wp:inline distT="0" distB="0" distL="0" distR="0" wp14:anchorId="706A1E97" wp14:editId="322469E9">
+            <wp:extent cx="5229955" cy="1905266"/>
+            <wp:effectExtent l="0" t="0" r="8890" b="0"/>
+            <wp:docPr id="22" name="Picture 22" descr="Graphical user interface, application&#10;&#10;Description automatically generated"/>
+            <wp:cNvGraphicFramePr>
+              <a:graphicFrameLocks xmlns:a="http://schemas.openxmlformats.org/drawingml/2006/main" noChangeAspect="1"/>
+            </wp:cNvGraphicFramePr>
+            <a:graphic xmlns:a="http://schemas.openxmlformats.org/drawingml/2006/main">
+              <a:graphicData uri="http://schemas.openxmlformats.org/drawingml/2006/picture">
+                <pic:pic xmlns:pic="http://schemas.openxmlformats.org/drawingml/2006/picture">
+                  <pic:nvPicPr>
+                    <pic:cNvPr id="22" name="Picture 22" descr="Graphical user interface, application&#10;&#10;Description automatically generated"/>
+                    <pic:cNvPicPr/>
+                  </pic:nvPicPr>
+                  <pic:blipFill>
+                    <a:blip r:embed="rId19"/>
+                    <a:stretch>
+                      <a:fillRect/>
+                    </a:stretch>
+                  </pic:blipFill>
+                  <pic:spPr>
+                    <a:xfrm>
+                      <a:off x="0" y="0"/>
+                      <a:ext cx="5229955" cy="1905266"/>
+                    </a:xfrm>
+                    <a:prstGeom prst="rect">
+                      <a:avLst/>
+                    </a:prstGeom>
+                  </pic:spPr>
+                </pic:pic>
+              </a:graphicData>
+            </a:graphic>
+          </wp:inline>
+        </w:drawing>
+      </w:r>
+    </w:p>
+    <w:p>
+      <w:r>
+        <w:t>To run Django project</w:t>
+      </w:r>
+      <w:r>
+        <w:t xml:space="preserve">, you </w:t>
+      </w:r>
+      <w:r>
+        <w:t>must</w:t>
+      </w:r>
+      <w:r>
+        <w:t xml:space="preserve"> activate the env that you created previously</w:t>
+      </w:r>
+      <w:r>
+        <w:t xml:space="preserve"> (you have to do this steps everytime you want to run a Django project in vscode)</w:t>
+      </w:r>
+      <w:r>
+        <w:t xml:space="preserve">. First </w:t>
+      </w:r>
+      <w:r>
+        <w:t>change directory</w:t>
+      </w:r>
+      <w:r>
+        <w:t xml:space="preserve"> to the </w:t>
+      </w:r>
+      <w:r>
+        <w:t xml:space="preserve">directory where the env is stored. Mine is stored in </w:t>
+      </w:r>
+      <w:r>
+        <w:t>C:\Users\yi quan\test_env</w:t>
+      </w:r>
+      <w:r>
+        <w:t xml:space="preserve"> (you will see Include folder, Lib folder and Scripts folder) </w:t>
+      </w:r>
+    </w:p>
+    <w:p>
+      <w:r>
+        <w:rPr>
+          <w:noProof/>
+        </w:rPr>
+        <w:lastRenderedPageBreak/>
+        <w:drawing>
+          <wp:inline distT="0" distB="0" distL="0" distR="0" wp14:anchorId="78B362D9" wp14:editId="7FF31431">
+            <wp:extent cx="5731510" cy="2574925"/>
+            <wp:effectExtent l="0" t="0" r="2540" b="0"/>
+            <wp:docPr id="18" name="Picture 18" descr="Graphical user interface, application&#10;&#10;Description automatically generated"/>
+            <wp:cNvGraphicFramePr>
+              <a:graphicFrameLocks xmlns:a="http://schemas.openxmlformats.org/drawingml/2006/main" noChangeAspect="1"/>
+            </wp:cNvGraphicFramePr>
+            <a:graphic xmlns:a="http://schemas.openxmlformats.org/drawingml/2006/main">
+              <a:graphicData uri="http://schemas.openxmlformats.org/drawingml/2006/picture">
+                <pic:pic xmlns:pic="http://schemas.openxmlformats.org/drawingml/2006/picture">
+                  <pic:nvPicPr>
+                    <pic:cNvPr id="18" name="Picture 18" descr="Graphical user interface, application&#10;&#10;Description automatically generated"/>
+                    <pic:cNvPicPr/>
+                  </pic:nvPicPr>
+                  <pic:blipFill>
+                    <a:blip r:embed="rId20"/>
+                    <a:stretch>
+                      <a:fillRect/>
+                    </a:stretch>
+                  </pic:blipFill>
+                  <pic:spPr>
+                    <a:xfrm>
+                      <a:off x="0" y="0"/>
+                      <a:ext cx="5731510" cy="2574925"/>
+                    </a:xfrm>
+                    <a:prstGeom prst="rect">
+                      <a:avLst/>
+                    </a:prstGeom>
+                  </pic:spPr>
+                </pic:pic>
+              </a:graphicData>
+            </a:graphic>
+          </wp:inline>
+        </w:drawing>
+      </w:r>
+    </w:p>
+    <w:p>
+      <w:r>
+        <w:t xml:space="preserve">I must change directory to </w:t>
+      </w:r>
+      <w:r>
+        <w:t>C:\Users\yi quan\test_env\Scripts</w:t>
+      </w:r>
+      <w:r>
+        <w:t xml:space="preserve"> (to execute the activate.bat in the terminal) in the terminal in vscode</w:t>
+      </w:r>
+    </w:p>
+    <w:p>
+      <w:r>
+        <w:rPr>
+          <w:noProof/>
+        </w:rPr>
+        <w:drawing>
+          <wp:inline distT="0" distB="0" distL="0" distR="0" wp14:anchorId="4573E079" wp14:editId="7518ADE2">
+            <wp:extent cx="5731510" cy="3502025"/>
+            <wp:effectExtent l="0" t="0" r="2540" b="3175"/>
+            <wp:docPr id="16" name="Picture 16" descr="Graphical user interface, text, application&#10;&#10;Description automatically generated"/>
+            <wp:cNvGraphicFramePr>
+              <a:graphicFrameLocks xmlns:a="http://schemas.openxmlformats.org/drawingml/2006/main" noChangeAspect="1"/>
+            </wp:cNvGraphicFramePr>
+            <a:graphic xmlns:a="http://schemas.openxmlformats.org/drawingml/2006/main">
+              <a:graphicData uri="http://schemas.openxmlformats.org/drawingml/2006/picture">
+                <pic:pic xmlns:pic="http://schemas.openxmlformats.org/drawingml/2006/picture">
+                  <pic:nvPicPr>
+                    <pic:cNvPr id="16" name="Picture 16" descr="Graphical user interface, text, application&#10;&#10;Description automatically generated"/>
+                    <pic:cNvPicPr/>
+                  </pic:nvPicPr>
+                  <pic:blipFill>
+                    <a:blip r:embed="rId21"/>
+                    <a:stretch>
+                      <a:fillRect/>
+                    </a:stretch>
+                  </pic:blipFill>
+                  <pic:spPr>
+                    <a:xfrm>
+                      <a:off x="0" y="0"/>
+                      <a:ext cx="5731510" cy="3502025"/>
+                    </a:xfrm>
+                    <a:prstGeom prst="rect">
+                      <a:avLst/>
+                    </a:prstGeom>
+                  </pic:spPr>
+                </pic:pic>
+              </a:graphicData>
+            </a:graphic>
+          </wp:inline>
+        </w:drawing>
+      </w:r>
+    </w:p>
+    <w:p>
+      <w:r>
+        <w:t xml:space="preserve">For me, I stored all my projects on D drive rather than C drive so I must change the terminal directory to C drive as my env is stored there. I can just change from D drive to C drive in the terminal by typing </w:t>
+      </w:r>
+      <w:r>
+        <w:rPr>
+          <w:b/>
+          <w:bCs/>
+        </w:rPr>
+        <w:t>C:</w:t>
+      </w:r>
+      <w:r>
+        <w:rPr>
+          <w:b/>
+          <w:bCs/>
+        </w:rPr>
+        <w:t xml:space="preserve"> </w:t>
+      </w:r>
+      <w:r>
+        <w:t>(you can just change to any drive by typing it’s alphabet follow by :)</w:t>
+      </w:r>
+    </w:p>
+    <w:p>
+      <w:r>
+        <w:rPr>
+          <w:noProof/>
+        </w:rPr>
+        <w:drawing>
+          <wp:inline distT="0" distB="0" distL="0" distR="0" wp14:anchorId="63C2440B" wp14:editId="35428591">
+            <wp:extent cx="5731510" cy="629920"/>
+            <wp:effectExtent l="0" t="0" r="2540" b="0"/>
+            <wp:docPr id="23" name="Picture 23"/>
+            <wp:cNvGraphicFramePr>
+              <a:graphicFrameLocks xmlns:a="http://schemas.openxmlformats.org/drawingml/2006/main" noChangeAspect="1"/>
+            </wp:cNvGraphicFramePr>
+            <a:graphic xmlns:a="http://schemas.openxmlformats.org/drawingml/2006/main">
+              <a:graphicData uri="http://schemas.openxmlformats.org/drawingml/2006/picture">
+                <pic:pic xmlns:pic="http://schemas.openxmlformats.org/drawingml/2006/picture">
+                  <pic:nvPicPr>
+                    <pic:cNvPr id="1" name=""/>
+                    <pic:cNvPicPr/>
+                  </pic:nvPicPr>
+                  <pic:blipFill>
+                    <a:blip r:embed="rId22"/>
+                    <a:stretch>
+                      <a:fillRect/>
+                    </a:stretch>
+                  </pic:blipFill>
+                  <pic:spPr>
+                    <a:xfrm>
+                      <a:off x="0" y="0"/>
+                      <a:ext cx="5731510" cy="629920"/>
+                    </a:xfrm>
+                    <a:prstGeom prst="rect">
+                      <a:avLst/>
+                    </a:prstGeom>
+                  </pic:spPr>
+                </pic:pic>
+              </a:graphicData>
+            </a:graphic>
+          </wp:inline>
+        </w:drawing>
+      </w:r>
+    </w:p>
+    <w:p>
+      <w:r>
+        <w:t>Go to the folder where your env is stored and copy the path to the env\Scripts</w:t>
+      </w:r>
+    </w:p>
+    <w:p>
+      <w:r>
+        <w:rPr>
+          <w:noProof/>
+        </w:rPr>
+        <w:lastRenderedPageBreak/>
+        <w:drawing>
+          <wp:inline distT="0" distB="0" distL="0" distR="0" wp14:anchorId="25C4EB17" wp14:editId="1EDA8323">
+            <wp:extent cx="5731510" cy="2068830"/>
+            <wp:effectExtent l="0" t="0" r="2540" b="7620"/>
+            <wp:docPr id="20" name="Picture 20" descr="Graphical user interface, text, application&#10;&#10;Description automatically generated"/>
+            <wp:cNvGraphicFramePr>
+              <a:graphicFrameLocks xmlns:a="http://schemas.openxmlformats.org/drawingml/2006/main" noChangeAspect="1"/>
+            </wp:cNvGraphicFramePr>
+            <a:graphic xmlns:a="http://schemas.openxmlformats.org/drawingml/2006/main">
+              <a:graphicData uri="http://schemas.openxmlformats.org/drawingml/2006/picture">
+                <pic:pic xmlns:pic="http://schemas.openxmlformats.org/drawingml/2006/picture">
+                  <pic:nvPicPr>
+                    <pic:cNvPr id="20" name="Picture 20" descr="Graphical user interface, text, application&#10;&#10;Description automatically generated"/>
+                    <pic:cNvPicPr/>
+                  </pic:nvPicPr>
+                  <pic:blipFill>
+                    <a:blip r:embed="rId23"/>
+                    <a:stretch>
+                      <a:fillRect/>
+                    </a:stretch>
+                  </pic:blipFill>
+                  <pic:spPr>
+                    <a:xfrm>
+                      <a:off x="0" y="0"/>
+                      <a:ext cx="5731510" cy="2068830"/>
+                    </a:xfrm>
+                    <a:prstGeom prst="rect">
+                      <a:avLst/>
+                    </a:prstGeom>
+                  </pic:spPr>
+                </pic:pic>
+              </a:graphicData>
+            </a:graphic>
+          </wp:inline>
+        </w:drawing>
+      </w:r>
+    </w:p>
+    <w:p>
+      <w:r>
+        <w:t xml:space="preserve">In the terminal in vscode </w:t>
+      </w:r>
+      <w:r>
+        <w:t xml:space="preserve">type in </w:t>
+      </w:r>
+      <w:r>
+        <w:rPr>
+          <w:b/>
+          <w:bCs/>
+        </w:rPr>
+        <w:t>cd path_that_you_just_copied</w:t>
+      </w:r>
+    </w:p>
+    <w:p>
+      <w:r>
+        <w:rPr>
+          <w:noProof/>
+        </w:rPr>
+        <w:drawing>
+          <wp:inline distT="0" distB="0" distL="0" distR="0" wp14:anchorId="5BF5C7C8" wp14:editId="7EFE3AB7">
+            <wp:extent cx="5058481" cy="771633"/>
+            <wp:effectExtent l="0" t="0" r="0" b="9525"/>
+            <wp:docPr id="24" name="Picture 24" descr="Text&#10;&#10;Description automatically generated"/>
+            <wp:cNvGraphicFramePr>
+              <a:graphicFrameLocks xmlns:a="http://schemas.openxmlformats.org/drawingml/2006/main" noChangeAspect="1"/>
+            </wp:cNvGraphicFramePr>
+            <a:graphic xmlns:a="http://schemas.openxmlformats.org/drawingml/2006/main">
+              <a:graphicData uri="http://schemas.openxmlformats.org/drawingml/2006/picture">
+                <pic:pic xmlns:pic="http://schemas.openxmlformats.org/drawingml/2006/picture">
+                  <pic:nvPicPr>
+                    <pic:cNvPr id="24" name="Picture 24" descr="Text&#10;&#10;Description automatically generated"/>
+                    <pic:cNvPicPr/>
+                  </pic:nvPicPr>
+                  <pic:blipFill>
+                    <a:blip r:embed="rId24"/>
+                    <a:stretch>
+                      <a:fillRect/>
+                    </a:stretch>
+                  </pic:blipFill>
+                  <pic:spPr>
+                    <a:xfrm>
+                      <a:off x="0" y="0"/>
+                      <a:ext cx="5058481" cy="771633"/>
+                    </a:xfrm>
+                    <a:prstGeom prst="rect">
+                      <a:avLst/>
+                    </a:prstGeom>
+                  </pic:spPr>
+                </pic:pic>
+              </a:graphicData>
+            </a:graphic>
+          </wp:inline>
+        </w:drawing>
+      </w:r>
+    </w:p>
+    <w:p>
+      <w:r>
+        <w:t xml:space="preserve">Once you change directory to that type in </w:t>
+      </w:r>
+      <w:r>
+        <w:rPr>
+          <w:b/>
+          <w:bCs/>
+        </w:rPr>
+        <w:t>activate.bat</w:t>
+      </w:r>
+      <w:r>
+        <w:t xml:space="preserve"> and you should see the env infront of your current path</w:t>
+      </w:r>
+      <w:r>
+        <w:t xml:space="preserve">. To exit from the env you can type in </w:t>
+      </w:r>
+      <w:r>
+        <w:rPr>
+          <w:b/>
+          <w:bCs/>
+        </w:rPr>
+        <w:t>deactivate.bat</w:t>
+      </w:r>
+    </w:p>
+    <w:p>
+      <w:r>
+        <w:rPr>
+          <w:noProof/>
+        </w:rPr>
+        <mc:AlternateContent>
+          <mc:Choice Requires="wpi">
+            <w:drawing>
+              <wp:anchor distT="0" distB="0" distL="114300" distR="114300" simplePos="0" relativeHeight="251661312" behindDoc="0" locked="0" layoutInCell="1" allowOverlap="1" wp14:anchorId="02A2E345" wp14:editId="78CFE157">
+                <wp:simplePos x="0" y="0"/>
+                <wp:positionH relativeFrom="column">
+                  <wp:posOffset>44145</wp:posOffset>
+                </wp:positionH>
+                <wp:positionV relativeFrom="paragraph">
+                  <wp:posOffset>357295</wp:posOffset>
+                </wp:positionV>
+                <wp:extent cx="692280" cy="355320"/>
+                <wp:effectExtent l="57150" t="57150" r="31750" b="45085"/>
+                <wp:wrapNone/>
+                <wp:docPr id="26" name="Ink 26"/>
+                <wp:cNvGraphicFramePr/>
+                <a:graphic xmlns:a="http://schemas.openxmlformats.org/drawingml/2006/main">
+                  <a:graphicData uri="http://schemas.microsoft.com/office/word/2010/wordprocessingInk">
+                    <w14:contentPart bwMode="auto" r:id="rId25">
+                      <w14:nvContentPartPr>
+                        <w14:cNvContentPartPr/>
+                      </w14:nvContentPartPr>
+                      <w14:xfrm>
+                        <a:off x="0" y="0"/>
+                        <a:ext cx="692280" cy="355320"/>
+                      </w14:xfrm>
+                    </w14:contentPart>
+                  </a:graphicData>
+                </a:graphic>
+              </wp:anchor>
+            </w:drawing>
+          </mc:Choice>
+          <mc:Fallback>
+            <w:pict>
+              <v:shape w14:anchorId="2A79929B" id="Ink 26" o:spid="_x0000_s1026" type="#_x0000_t75" style="position:absolute;margin-left:2.8pt;margin-top:27.45pt;width:55.9pt;height:29.4pt;z-index:251661312;visibility:visible;mso-wrap-style:square;mso-wrap-distance-left:9pt;mso-wrap-distance-top:0;mso-wrap-distance-right:9pt;mso-wrap-distance-bottom:0;mso-position-horizontal:absolute;mso-position-horizontal-relative:text;mso-position-vertical:absolute;mso-position-vertical-relative:text" o:gfxdata="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">
+                <v:imagedata r:id="rId26" o:title=""/>
+              </v:shape>
+            </w:pict>
+          </mc:Fallback>
+        </mc:AlternateContent>
+      </w:r>
+      <w:r>
+        <w:rPr>
+          <w:noProof/>
+        </w:rPr>
+        <w:drawing>
+          <wp:inline distT="0" distB="0" distL="0" distR="0" wp14:anchorId="46D94A68" wp14:editId="19084E7A">
+            <wp:extent cx="4839375" cy="1076475"/>
+            <wp:effectExtent l="0" t="0" r="0" b="9525"/>
+            <wp:docPr id="25" name="Picture 25" descr="Text&#10;&#10;Description automatically generated"/>
+            <wp:cNvGraphicFramePr>
+              <a:graphicFrameLocks xmlns:a="http://schemas.openxmlformats.org/drawingml/2006/main" noChangeAspect="1"/>
+            </wp:cNvGraphicFramePr>
+            <a:graphic xmlns:a="http://schemas.openxmlformats.org/drawingml/2006/main">
+              <a:graphicData uri="http://schemas.openxmlformats.org/drawingml/2006/picture">
+                <pic:pic xmlns:pic="http://schemas.openxmlformats.org/drawingml/2006/picture">
+                  <pic:nvPicPr>
+                    <pic:cNvPr id="25" name="Picture 25" descr="Text&#10;&#10;Description automatically generated"/>
+                    <pic:cNvPicPr/>
+                  </pic:nvPicPr>
+                  <pic:blipFill>
+                    <a:blip r:embed="rId27"/>
+                    <a:stretch>
+                      <a:fillRect/>
+                    </a:stretch>
+                  </pic:blipFill>
+                  <pic:spPr>
+                    <a:xfrm>
+                      <a:off x="0" y="0"/>
+                      <a:ext cx="4839375" cy="1076475"/>
+                    </a:xfrm>
+                    <a:prstGeom prst="rect">
+                      <a:avLst/>
+                    </a:prstGeom>
+                  </pic:spPr>
+                </pic:pic>
+              </a:graphicData>
+            </a:graphic>
+          </wp:inline>
+        </w:drawing>
+      </w:r>
+    </w:p>
+    <w:p>
+      <w:r>
+        <w:t>Do not close this terminal and change directory back to your project path and you can run the Django project</w:t>
+      </w:r>
+      <w:r>
+        <w:t>/command</w:t>
+      </w:r>
+    </w:p>
+    <w:p>
+      <w:r>
+        <w:rPr>
+          <w:noProof/>
+        </w:rPr>
+        <w:drawing>
+          <wp:inline distT="0" distB="0" distL="0" distR="0" wp14:anchorId="5855F23A" wp14:editId="077C93B7">
+            <wp:extent cx="5731510" cy="1289050"/>
+            <wp:effectExtent l="0" t="0" r="2540" b="6350"/>
+            <wp:docPr id="27" name="Picture 27" descr="Text&#10;&#10;Description automatically generated"/>
+            <wp:cNvGraphicFramePr>
+              <a:graphicFrameLocks xmlns:a="http://schemas.openxmlformats.org/drawingml/2006/main" noChangeAspect="1"/>
+            </wp:cNvGraphicFramePr>
+            <a:graphic xmlns:a="http://schemas.openxmlformats.org/drawingml/2006/main">
+              <a:graphicData uri="http://schemas.openxmlformats.org/drawingml/2006/picture">
+                <pic:pic xmlns:pic="http://schemas.openxmlformats.org/drawingml/2006/picture">
+                  <pic:nvPicPr>
+                    <pic:cNvPr id="27" name="Picture 27" descr="Text&#10;&#10;Description automatically generated"/>
+                    <pic:cNvPicPr/>
+                  </pic:nvPicPr>
+                  <pic:blipFill>
+                    <a:blip r:embed="rId28"/>
+                    <a:stretch>
+                      <a:fillRect/>
+                    </a:stretch>
+                  </pic:blipFill>
+                  <pic:spPr>
+                    <a:xfrm>
+                      <a:off x="0" y="0"/>
+                      <a:ext cx="5731510" cy="1289050"/>
                     </a:xfrm>
                     <a:prstGeom prst="rect">
                       <a:avLst/>
@@ -754,7 +1736,134 @@
       <w:contextualSpacing/>
     </w:pPr>
   </w:style>
+  <w:style w:type="paragraph" w:styleId="Title">
+    <w:name w:val="Title"/>
+    <w:basedOn w:val="Normal"/>
+    <w:next w:val="Normal"/>
+    <w:link w:val="TitleChar"/>
+    <w:uiPriority w:val="10"/>
+    <w:qFormat/>
+    <w:rsid w:val="006F02BB"/>
+    <w:pPr>
+      <w:spacing w:after="0" w:line="240" w:lineRule="auto"/>
+      <w:contextualSpacing/>
+    </w:pPr>
+    <w:rPr>
+      <w:rFonts w:asciiTheme="majorHAnsi" w:eastAsiaTheme="majorEastAsia" w:hAnsiTheme="majorHAnsi" w:cstheme="majorBidi"/>
+      <w:spacing w:val="-10"/>
+      <w:kern w:val="28"/>
+      <w:sz w:val="56"/>
+      <w:szCs w:val="56"/>
+    </w:rPr>
+  </w:style>
+  <w:style w:type="character" w:customStyle="1" w:styleId="TitleChar">
+    <w:name w:val="Title Char"/>
+    <w:basedOn w:val="DefaultParagraphFont"/>
+    <w:link w:val="Title"/>
+    <w:uiPriority w:val="10"/>
+    <w:rsid w:val="006F02BB"/>
+    <w:rPr>
+      <w:rFonts w:asciiTheme="majorHAnsi" w:eastAsiaTheme="majorEastAsia" w:hAnsiTheme="majorHAnsi" w:cstheme="majorBidi"/>
+      <w:spacing w:val="-10"/>
+      <w:kern w:val="28"/>
+      <w:sz w:val="56"/>
+      <w:szCs w:val="56"/>
+    </w:rPr>
+  </w:style>
+  <w:style w:type="paragraph" w:styleId="NoSpacing">
+    <w:name w:val="No Spacing"/>
+    <w:uiPriority w:val="1"/>
+    <w:qFormat/>
+    <w:rsid w:val="006F02BB"/>
+    <w:pPr>
+      <w:spacing w:after="0" w:line="240" w:lineRule="auto"/>
+    </w:pPr>
+  </w:style>
 </w:styles>
+</file>
+
+<file path=word/ink/ink1.xml><?xml version="1.0" encoding="utf-8"?>
+<inkml:ink xmlns:inkml="http://www.w3.org/2003/InkML">
+  <inkml:definitions>
+    <inkml:context xml:id="ctx0">
+      <inkml:inkSource xml:id="inkSrc0">
+        <inkml:traceFormat>
+          <inkml:channel name="X" type="integer" min="-2.14748E9" max="2.14748E9" units="cm"/>
+          <inkml:channel name="Y" type="integer" min="-2.14748E9" max="2.14748E9" units="cm"/>
+          <inkml:channel name="F" type="integer" max="32767" units="dev"/>
+        </inkml:traceFormat>
+        <inkml:channelProperties>
+          <inkml:channelProperty channel="X" name="resolution" value="1000" units="1/cm"/>
+          <inkml:channelProperty channel="Y" name="resolution" value="1000" units="1/cm"/>
+          <inkml:channelProperty channel="F" name="resolution" value="0" units="1/dev"/>
+        </inkml:channelProperties>
+      </inkml:inkSource>
+      <inkml:timestamp xml:id="ts0" timeString="2022-04-18T06:31:15.123"/>
+    </inkml:context>
+    <inkml:brush xml:id="br0">
+      <inkml:brushProperty name="width" value="0.05" units="cm"/>
+      <inkml:brushProperty name="height" value="0.05" units="cm"/>
+      <inkml:brushProperty name="color" value="#E71224"/>
+    </inkml:brush>
+  </inkml:definitions>
+  <inkml:trace contextRef="#ctx0" brushRef="#br0">1586 111 24575,'0'-1'0,"-1"0"0,1 0 0,0 0 0,-1 0 0,1 0 0,-1 0 0,1 0 0,-1 0 0,1 1 0,-1-1 0,0 0 0,0 0 0,1 0 0,-1 1 0,0-1 0,0 0 0,0 1 0,0-1 0,1 1 0,-1-1 0,0 1 0,0 0 0,0-1 0,0 1 0,0 0 0,-1-1 0,1 1 0,-1 0 0,-37-5 0,33 5 0,-175-4 0,125 6 0,0-3 0,1-2 0,-98-19 0,109 11 0,-126-27 0,143 34 0,1 1 0,-1 1 0,1 2 0,-42 3 0,40 3 0,0 1 0,0 1 0,1 1 0,-39 20 0,-42 13 0,79-33 0,-1 2 0,1 1 0,-47 27 0,66-33 0,0 0 0,0 1 0,1 1 0,0-1 0,0 2 0,1-1 0,0 1 0,0 0 0,1 1 0,0 0 0,1 0 0,-9 19 0,7-9 0,-3 5 0,1 1 0,1 0 0,1 0 0,2 1 0,-4 33 0,9-53 0,1-1 0,0 0 0,0 0 0,0 0 0,1 0 0,0 0 0,0 0 0,1 0 0,0 0 0,0 0 0,0 0 0,1-1 0,0 1 0,0-1 0,0 0 0,0 0 0,1 0 0,0 0 0,0-1 0,0 1 0,1-1 0,0 0 0,0 0 0,0-1 0,0 1 0,0-1 0,0 0 0,1-1 0,6 3 0,41 17 0,1-2 0,0-3 0,1-2 0,1-3 0,57 6 0,-69-12 0,-1 3 0,75 24 0,-38-9 0,-42-17 0,0-1 0,0-2 0,0-2 0,0-2 0,40-4 0,20 1 0,-82 3 0,40 1 0,-1-2 0,1-3 0,95-18 0,-105 11 0,0-1 0,-1-3 0,-1-1 0,83-44 0,-119 55 0,0-1 0,0 0 0,-1 0 0,0-1 0,-1 0 0,1 0 0,-1-1 0,-1 0 0,1 0 0,-1 0 0,-1 0 0,1-1 0,-2 0 0,1 0 0,-1 0 0,0 0 0,2-18 0,0-10 0,-2 0 0,-2-1 0,-3-47 0,0 47 0,2 28 0,-1 0 0,0-1 0,-1 1 0,0 0 0,-1 0 0,0 0 0,-1 0 0,0 1 0,0 0 0,-1-1 0,0 1 0,-8-10 0,2 6 0,0 0 0,-1 1 0,0 0 0,-1 1 0,-1 1 0,-24-16 0,30 22-59,-7-7-72,0 1 1,-1 1-1,0 1 1,0 0-1,-1 1 0,0 0 1,0 2-1,-1 0 1,-22-3-1,11 6-6695</inkml:trace>
+</inkml:ink>
+</file>
+
+<file path=word/ink/ink2.xml><?xml version="1.0" encoding="utf-8"?>
+<inkml:ink xmlns:inkml="http://www.w3.org/2003/InkML">
+  <inkml:definitions>
+    <inkml:context xml:id="ctx0">
+      <inkml:inkSource xml:id="inkSrc0">
+        <inkml:traceFormat>
+          <inkml:channel name="X" type="integer" min="-2.14748E9" max="2.14748E9" units="cm"/>
+          <inkml:channel name="Y" type="integer" min="-2.14748E9" max="2.14748E9" units="cm"/>
+          <inkml:channel name="F" type="integer" max="32767" units="dev"/>
+        </inkml:traceFormat>
+        <inkml:channelProperties>
+          <inkml:channelProperty channel="X" name="resolution" value="1000" units="1/cm"/>
+          <inkml:channelProperty channel="Y" name="resolution" value="1000" units="1/cm"/>
+          <inkml:channelProperty channel="F" name="resolution" value="0" units="1/dev"/>
+        </inkml:channelProperties>
+      </inkml:inkSource>
+      <inkml:timestamp xml:id="ts0" timeString="2022-04-18T06:35:44.093"/>
+    </inkml:context>
+    <inkml:brush xml:id="br0">
+      <inkml:brushProperty name="width" value="0.05" units="cm"/>
+      <inkml:brushProperty name="height" value="0.05" units="cm"/>
+      <inkml:brushProperty name="color" value="#E71224"/>
+    </inkml:brush>
+  </inkml:definitions>
+  <inkml:trace contextRef="#ctx0" brushRef="#br0">849 185 24575,'-161'-2'0,"-171"5"0,324-2 0,1 0 0,0 0 0,0 1 0,0 0 0,0 0 0,0 1 0,1 0 0,-1 0 0,1 0 0,0 1 0,0 0 0,0 0 0,0 1 0,1 0 0,-1 0 0,1 0 0,-5 7 0,-7 11 0,2 0 0,0 1 0,-13 32 0,-3 2 0,13-27 0,1 0 0,1 2 0,2 0 0,1 0 0,-13 54 0,17-43 0,2 1 0,1 1 0,2 57 0,4-79 0,1-1 0,1 1 0,0-1 0,2 0 0,10 33 0,-10-46 0,0 0 0,0 0 0,1-1 0,0 0 0,1 0 0,0 0 0,1 0 0,-1-1 0,1 0 0,1-1 0,0 1 0,0-2 0,0 1 0,14 7 0,-4-3 0,1-2 0,0 0 0,0-1 0,1-1 0,-1-1 0,2-1 0,35 5 0,4-5 0,82-4 0,-132-1 0,37-1 0,0-1 0,63-12 0,-93 11 0,-1-2 0,1 0 0,-1-1 0,0 0 0,0-2 0,-1 0 0,0 0 0,0-2 0,23-19 0,-15 10 0,-2-1 0,0-2 0,-1 0 0,30-45 0,-41 53 0,0-1 0,-2 0 0,0-1 0,0 0 0,-2 0 0,0 0 0,0-1 0,-2 1 0,3-31 0,-3 7 0,-2 1 0,-1-1 0,-2 1 0,-9-47 0,7 72 0,-1 0 0,-1 1 0,0 0 0,-1 0 0,0 0 0,-1 1 0,0 0 0,-1 0 0,-1 1 0,0 0 0,-17-14 0,-17-12 0,-76-48 0,92 66 0,-64-41 0,-115-83 0,187 127-227,-2 1-1,1 1 1,-2 0-1,0 2 1,-32-12-1,30 16-6598</inkml:trace>
+</inkml:ink>
+</file>
+
+<file path=word/ink/ink3.xml><?xml version="1.0" encoding="utf-8"?>
+<inkml:ink xmlns:inkml="http://www.w3.org/2003/InkML">
+  <inkml:definitions>
+    <inkml:context xml:id="ctx0">
+      <inkml:inkSource xml:id="inkSrc0">
+        <inkml:traceFormat>
+          <inkml:channel name="X" type="integer" min="-2.14748E9" max="2.14748E9" units="cm"/>
+          <inkml:channel name="Y" type="integer" min="-2.14748E9" max="2.14748E9" units="cm"/>
+          <inkml:channel name="F" type="integer" max="32767" units="dev"/>
+        </inkml:traceFormat>
+        <inkml:channelProperties>
+          <inkml:channelProperty channel="X" name="resolution" value="1000" units="1/cm"/>
+          <inkml:channelProperty channel="Y" name="resolution" value="1000" units="1/cm"/>
+          <inkml:channelProperty channel="F" name="resolution" value="0" units="1/dev"/>
+        </inkml:channelProperties>
+      </inkml:inkSource>
+      <inkml:timestamp xml:id="ts0" timeString="2022-04-18T06:57:16.167"/>
+    </inkml:context>
+    <inkml:brush xml:id="br0">
+      <inkml:brushProperty name="width" value="0.05" units="cm"/>
+      <inkml:brushProperty name="height" value="0.05" units="cm"/>
+      <inkml:brushProperty name="color" value="#E71224"/>
+    </inkml:brush>
+  </inkml:definitions>
+  <inkml:trace contextRef="#ctx0" brushRef="#br0">1888 0 24575,'-388'16'0,"41"-8"0,93-5 0,213 0 0,1 2 0,-1 2 0,1 2 0,1 1 0,0 2 0,-55 25 0,67-28 0,0 0 0,-53 8 0,56-13 0,0 1 0,0 1 0,1 2 0,-28 11 0,-35 13 0,65-26 0,0 1 0,0 1 0,-28 16 0,44-20 0,-1-1 0,1 1 0,0 0 0,0 1 0,0-1 0,0 1 0,1 0 0,0 0 0,0 1 0,0-1 0,1 1 0,-1 0 0,1 0 0,1 0 0,-4 11 0,1 3 0,1 0 0,1 1 0,0-1 0,2 1 0,0 0 0,2-1 0,0 1 0,6 28 0,-4-33 0,1 0 0,1 0 0,0 0 0,1-1 0,0 0 0,1 0 0,1 0 0,0-1 0,2 0 0,19 23 0,-11-20 0,2 0 0,-1-2 0,2 0 0,0-2 0,1 0 0,0-1 0,1-2 0,40 14 0,21 2 0,92 16 0,-97-31 0,0-2 0,1-5 0,-1-2 0,84-11 0,-57-3 0,163-41 0,-248 49 0,-7 0 0,0 0 0,-1-1 0,0 0 0,0-1 0,0 0 0,-1-1 0,0 0 0,0-1 0,-1-1 0,0 0 0,13-13 0,-5 0 0,0 0 0,-2-2 0,0 0 0,19-38 0,-28 48 0,1 1 0,0 0 0,0 1 0,2 0 0,-1 0 0,2 1 0,-1 1 0,1 0 0,22-14 0,-29 20 0,0 0 0,0-1 0,0 0 0,-1 0 0,0 0 0,0 0 0,0-1 0,-1 0 0,1 1 0,-1-1 0,-1 0 0,1-1 0,-1 1 0,0 0 0,-1-1 0,1 1 0,0-10 0,0-13 0,-1 0 0,-5-53 0,0 19 0,3-89-1365,1 121-5461</inkml:trace>
+</inkml:ink>
 </file>
 
 <file path=word/theme/theme1.xml><?xml version="1.0" encoding="utf-8"?>

</xml_diff>